<commit_message>
Actualizacion estado 1 del proyecto
</commit_message>
<xml_diff>
--- a/APT122_FASE1_Australis.docx
+++ b/APT122_FASE1_Australis.docx
@@ -25,12 +25,12 @@
             <wp:extent cx="1795463" cy="441409"/>
             <wp:effectExtent b="0" l="0" r="0" t="0"/>
             <wp:wrapSquare wrapText="bothSides" distB="114300" distT="114300" distL="114300" distR="114300"/>
-            <wp:docPr id="2" name="image1.png"/>
+            <wp:docPr id="2" name="image2.png"/>
             <a:graphic>
               <a:graphicData uri="http://schemas.openxmlformats.org/drawingml/2006/picture">
                 <pic:pic>
                   <pic:nvPicPr>
-                    <pic:cNvPr id="0" name="image1.png"/>
+                    <pic:cNvPr id="0" name="image2.png"/>
                     <pic:cNvPicPr preferRelativeResize="0"/>
                   </pic:nvPicPr>
                   <pic:blipFill>
@@ -119,12 +119,12 @@
             <wp:extent cx="3509963" cy="3509963"/>
             <wp:effectExtent b="0" l="0" r="0" t="0"/>
             <wp:wrapSquare wrapText="bothSides" distB="114300" distT="114300" distL="114300" distR="114300"/>
-            <wp:docPr id="1" name="image2.png"/>
+            <wp:docPr id="1" name="image1.png"/>
             <a:graphic>
               <a:graphicData uri="http://schemas.openxmlformats.org/drawingml/2006/picture">
                 <pic:pic>
                   <pic:nvPicPr>
-                    <pic:cNvPr id="0" name="image2.png"/>
+                    <pic:cNvPr id="0" name="image1.png"/>
                     <pic:cNvPicPr preferRelativeResize="0"/>
                   </pic:nvPicPr>
                   <pic:blipFill>
@@ -1978,6 +1978,35 @@
         <w:spacing w:line="360" w:lineRule="auto"/>
         <w:rPr/>
       </w:pPr>
+      <w:r>
+        <w:rPr>
+          <w:rtl w:val="0"/>
+        </w:rPr>
+        <w:t xml:space="preserve">This project aims to be a software expected to be a new way for young people to learn about the Antarctic. This learning experience gets complimented with the interactivity and the ability of the player to be part of this world, and that will help people to get more of that knowledge that we want to give.</w:t>
+      </w:r>
+    </w:p>
+    <w:p>
+      <w:pPr>
+        <w:spacing w:line="360" w:lineRule="auto"/>
+        <w:rPr/>
+      </w:pPr>
+      <w:r>
+        <w:rPr>
+          <w:rtl w:val="0"/>
+        </w:rPr>
+      </w:r>
+    </w:p>
+    <w:p>
+      <w:pPr>
+        <w:spacing w:line="360" w:lineRule="auto"/>
+        <w:rPr/>
+      </w:pPr>
+      <w:r>
+        <w:rPr>
+          <w:rtl w:val="0"/>
+        </w:rPr>
+        <w:t xml:space="preserve">The cooperative idea of the project itself lets us to constantly be generating updates with visual and interactivity enhancements, all with a main focus on giving a fun experience that will let people learn more, making it not only a useful project, but a fun one too.</w:t>
+      </w:r>
       <w:r>
         <w:rPr>
           <w:rtl w:val="0"/>

</xml_diff>